<commit_message>
#156 could not reproduce; image seems to render just fine
</commit_message>
<xml_diff>
--- a/src/__tests__/fixtures/htmls.docx
+++ b/src/__tests__/fixtures/htmls.docx
@@ -39,13 +39,80 @@
     </w:p>
     <w:p/>
     <w:p>
-      <w:r>
-        <w:t>+++HTML `</w:t>
-      </w:r>
-    </w:p>
-    <w:p>
-      <w:pPr>
-        <w:ind w:firstLine="720"/>
+      <w:pPr>
+        <w:tabs>
+          <w:tab w:val="left" w:pos="988"/>
+        </w:tabs>
+      </w:pPr>
+      <w:r>
+        <w:t>+++HTML</w:t>
+      </w:r>
+    </w:p>
+    <w:p>
+      <w:pPr>
+        <w:tabs>
+          <w:tab w:val="left" w:pos="988"/>
+        </w:tabs>
+      </w:pPr>
+      <w:r>
+        <w:t>`</w:t>
+      </w:r>
+    </w:p>
+    <w:p>
+      <w:pPr>
+        <w:tabs>
+          <w:tab w:val="left" w:pos="988"/>
+        </w:tabs>
+      </w:pPr>
+      <w:r>
+        <w:t>&lt;!DOCTYPE html&gt;</w:t>
+      </w:r>
+    </w:p>
+    <w:p>
+      <w:pPr>
+        <w:tabs>
+          <w:tab w:val="left" w:pos="988"/>
+        </w:tabs>
+      </w:pPr>
+      <w:r>
+        <w:t>&lt;html&gt;</w:t>
+      </w:r>
+    </w:p>
+    <w:p>
+      <w:pPr>
+        <w:tabs>
+          <w:tab w:val="left" w:pos="988"/>
+        </w:tabs>
+      </w:pPr>
+      <w:r>
+        <w:t>&lt;head&gt;</w:t>
+      </w:r>
+    </w:p>
+    <w:p>
+      <w:pPr>
+        <w:tabs>
+          <w:tab w:val="left" w:pos="988"/>
+        </w:tabs>
+      </w:pPr>
+      <w:r>
+        <w:t xml:space="preserve">    &lt;metacharset="UTF-8"&gt;</w:t>
+      </w:r>
+    </w:p>
+    <w:p>
+      <w:pPr>
+        <w:tabs>
+          <w:tab w:val="left" w:pos="988"/>
+        </w:tabs>
+      </w:pPr>
+      <w:r>
+        <w:t>&lt;/head&gt;</w:t>
+      </w:r>
+    </w:p>
+    <w:p>
+      <w:pPr>
+        <w:tabs>
+          <w:tab w:val="left" w:pos="988"/>
+        </w:tabs>
       </w:pPr>
       <w:r>
         <w:t>&lt;body&gt;</w:t>
@@ -53,241 +120,85 @@
     </w:p>
     <w:p>
       <w:pPr>
-        <w:ind w:left="720" w:firstLine="720"/>
-      </w:pPr>
-      <w:r>
-        <w:t>&lt;p&gt;</w:t>
-      </w:r>
-    </w:p>
-    <w:p>
-      <w:pPr>
-        <w:ind w:left="1440" w:firstLine="720"/>
-      </w:pPr>
-      <w:r>
-        <w:t>&lt;strong style=</w:t>
-      </w:r>
-      <w:r>
-        <w:t>"</w:t>
-      </w:r>
-      <w:proofErr w:type="spellStart"/>
-      <w:r>
-        <w:t>color</w:t>
-      </w:r>
-      <w:proofErr w:type="spellEnd"/>
-      <w:r>
-        <w:t>: blue</w:t>
-      </w:r>
-      <w:r>
-        <w:t>"</w:t>
-      </w:r>
-      <w:r>
-        <w:t>&gt;This should be blue&lt;/strong&gt;</w:t>
-      </w:r>
-    </w:p>
-    <w:p>
-      <w:pPr>
-        <w:ind w:left="720" w:firstLine="720"/>
-      </w:pPr>
-      <w:r>
-        <w:t>&lt;/p&gt;</w:t>
-      </w:r>
-    </w:p>
-    <w:p>
-      <w:pPr>
-        <w:ind w:left="720"/>
+        <w:tabs>
+          <w:tab w:val="left" w:pos="988"/>
+        </w:tabs>
+      </w:pPr>
+      <w:r>
+        <w:t xml:space="preserve">    &lt;p&gt;</w:t>
+      </w:r>
+    </w:p>
+    <w:p>
+      <w:pPr>
+        <w:tabs>
+          <w:tab w:val="left" w:pos="988"/>
+        </w:tabs>
+      </w:pPr>
+      <w:r>
+        <w:t xml:space="preserve">        &lt;img src="https://upload.wikimedia.org/wikipedia/commons/thumb/7/77/Google_Images_2015_logo.svg/langfr-552px-Google_Images_2015_logo.svg.png"</w:t>
+      </w:r>
+    </w:p>
+    <w:p>
+      <w:pPr>
+        <w:tabs>
+          <w:tab w:val="left" w:pos="988"/>
+        </w:tabs>
+      </w:pPr>
+      <w:r>
+        <w:t xml:space="preserve">            alt="" width="552" height="190" /&gt;</w:t>
+      </w:r>
+    </w:p>
+    <w:p>
+      <w:pPr>
+        <w:tabs>
+          <w:tab w:val="left" w:pos="988"/>
+        </w:tabs>
+      </w:pPr>
+      <w:r>
+        <w:t xml:space="preserve">    &lt;/p&gt;</w:t>
+      </w:r>
+    </w:p>
+    <w:p>
+      <w:pPr>
+        <w:tabs>
+          <w:tab w:val="left" w:pos="988"/>
+        </w:tabs>
       </w:pPr>
       <w:r>
         <w:t>&lt;/body&gt;</w:t>
       </w:r>
     </w:p>
     <w:p>
-      <w:r>
-        <w:t>`+++</w:t>
-      </w:r>
-    </w:p>
-    <w:p/>
-    <w:p>
-      <w:r>
-        <w:t>+++HTML `</w:t>
-      </w:r>
-    </w:p>
-    <w:p>
-      <w:pPr>
-        <w:ind w:firstLine="720"/>
-      </w:pPr>
-      <w:r>
-        <w:t>&lt;body&gt;</w:t>
-      </w:r>
-    </w:p>
-    <w:p>
-      <w:pPr>
-        <w:ind w:firstLine="720"/>
-      </w:pPr>
-      <w:r>
-        <w:tab/>
-        <w:t>&lt;h1&gt;This should be a title&lt;/h1&gt;</w:t>
-      </w:r>
-    </w:p>
-    <w:p>
-      <w:pPr>
-        <w:ind w:firstLine="720"/>
-      </w:pPr>
-      <w:r>
-        <w:tab/>
-      </w:r>
-      <w:r>
-        <w:t>&lt;h</w:t>
-      </w:r>
-      <w:r>
-        <w:t>2</w:t>
-      </w:r>
-      <w:r>
-        <w:t xml:space="preserve">&gt;This should be a </w:t>
-      </w:r>
-      <w:r>
-        <w:t>sub</w:t>
-      </w:r>
-      <w:r>
-        <w:t>title&lt;/h</w:t>
-      </w:r>
-      <w:r>
-        <w:t>2</w:t>
-      </w:r>
-      <w:r>
-        <w:t>&gt;</w:t>
-      </w:r>
-    </w:p>
-    <w:p>
-      <w:pPr>
-        <w:ind w:left="720" w:firstLine="720"/>
-      </w:pPr>
-      <w:r>
-        <w:t>&lt;p</w:t>
-      </w:r>
-      <w:r>
-        <w:t xml:space="preserve"> </w:t>
-      </w:r>
-      <w:r>
-        <w:t>style=</w:t>
-      </w:r>
-      <w:r>
-        <w:t>"</w:t>
-      </w:r>
-      <w:proofErr w:type="spellStart"/>
-      <w:r>
-        <w:t>color</w:t>
-      </w:r>
-      <w:proofErr w:type="spellEnd"/>
-      <w:r>
-        <w:t>: red</w:t>
-      </w:r>
-      <w:r>
-        <w:t>"</w:t>
-      </w:r>
-      <w:r>
-        <w:t>&gt;</w:t>
-      </w:r>
-    </w:p>
-    <w:p>
-      <w:pPr>
-        <w:ind w:left="1440" w:firstLine="720"/>
-      </w:pPr>
-      <w:r>
-        <w:t>&lt;strong</w:t>
+      <w:pPr>
+        <w:tabs>
+          <w:tab w:val="left" w:pos="988"/>
+        </w:tabs>
+      </w:pPr>
+      <w:r>
+        <w:t>&lt;/html&gt;</w:t>
+      </w:r>
+    </w:p>
+    <w:p>
+      <w:pPr>
+        <w:tabs>
+          <w:tab w:val="left" w:pos="988"/>
+        </w:tabs>
+      </w:pPr>
+      <w:r>
+        <w:t>`</w:t>
       </w:r>
       <w:bookmarkStart w:id="0" w:name="_GoBack"/>
       <w:bookmarkEnd w:id="0"/>
-      <w:r>
-        <w:t xml:space="preserve">&gt;This should be </w:t>
-      </w:r>
-      <w:r>
-        <w:t>red</w:t>
-      </w:r>
-      <w:r>
-        <w:t>&lt;/strong&gt;</w:t>
-      </w:r>
-    </w:p>
-    <w:p>
-      <w:pPr>
-        <w:ind w:left="1440" w:firstLine="720"/>
-      </w:pPr>
-      <w:r>
-        <w:t>&lt;ul&gt;</w:t>
-      </w:r>
-    </w:p>
-    <w:p>
-      <w:pPr>
-        <w:ind w:left="720" w:firstLine="720"/>
-      </w:pPr>
-      <w:r>
-        <w:tab/>
-      </w:r>
-      <w:r>
-        <w:tab/>
-      </w:r>
-      <w:r>
-        <w:t>&lt;li&gt;bullet 1&lt;/li&gt;</w:t>
-      </w:r>
-    </w:p>
-    <w:p>
-      <w:pPr>
-        <w:ind w:left="720" w:firstLine="720"/>
-      </w:pPr>
-      <w:r>
-        <w:tab/>
-      </w:r>
-      <w:r>
-        <w:tab/>
-        <w:t>&lt;li&gt;bullet 2&lt;/li&gt;</w:t>
-      </w:r>
-    </w:p>
-    <w:p>
-      <w:pPr>
-        <w:ind w:left="720" w:firstLine="720"/>
-      </w:pPr>
-      <w:r>
-        <w:tab/>
-      </w:r>
-      <w:r>
-        <w:tab/>
-        <w:t>&lt;li&gt;bullet 3&lt;/li&gt;</w:t>
-      </w:r>
-    </w:p>
-    <w:p>
-      <w:pPr>
-        <w:ind w:left="1440" w:firstLine="720"/>
-      </w:pPr>
-      <w:r>
-        <w:t>&lt;/ul&gt;</w:t>
-      </w:r>
-    </w:p>
-    <w:p>
-      <w:pPr>
-        <w:ind w:left="720" w:firstLine="720"/>
-      </w:pPr>
-      <w:r>
-        <w:t>&lt;/p&gt;</w:t>
-      </w:r>
-    </w:p>
-    <w:p>
-      <w:pPr>
-        <w:ind w:left="720"/>
-      </w:pPr>
-      <w:r>
-        <w:t>&lt;/body&gt;</w:t>
-      </w:r>
-    </w:p>
-    <w:p>
-      <w:r>
-        <w:t>`+++</w:t>
-      </w:r>
-    </w:p>
-    <w:p>
-      <w:pPr>
-        <w:tabs>
-          <w:tab w:val="left" w:pos="1478"/>
-        </w:tabs>
-      </w:pPr>
+    </w:p>
+    <w:p>
+      <w:pPr>
+        <w:tabs>
+          <w:tab w:val="left" w:pos="988"/>
+        </w:tabs>
+      </w:pPr>
+      <w:r>
+        <w:t>+++</w:t>
+      </w:r>
     </w:p>
     <w:sectPr>
       <w:pgSz w:w="11900" w:h="16840"/>
@@ -689,13 +600,13 @@
     <w:name w:val="Normal"/>
     <w:qFormat/>
   </w:style>
-  <w:style w:type="character" w:default="1" w:styleId="Policepardfaut">
+  <w:style w:type="character" w:default="1" w:styleId="DefaultParagraphFont">
     <w:name w:val="Default Paragraph Font"/>
     <w:uiPriority w:val="1"/>
     <w:semiHidden/>
     <w:unhideWhenUsed/>
   </w:style>
-  <w:style w:type="table" w:default="1" w:styleId="TableauNormal">
+  <w:style w:type="table" w:default="1" w:styleId="TableNormal">
     <w:name w:val="Normal Table"/>
     <w:uiPriority w:val="99"/>
     <w:semiHidden/>
@@ -710,7 +621,7 @@
       </w:tblCellMar>
     </w:tblPr>
   </w:style>
-  <w:style w:type="numbering" w:default="1" w:styleId="Aucuneliste">
+  <w:style w:type="numbering" w:default="1" w:styleId="NoList">
     <w:name w:val="No List"/>
     <w:uiPriority w:val="99"/>
     <w:semiHidden/>

</xml_diff>